<commit_message>
[Clase] {Sistemas} Ejercicios y apuntes
</commit_message>
<xml_diff>
--- a/Sistemas informáticos/Apuntes/Personales/Variables (03-10-2017).docx
+++ b/Sistemas informáticos/Apuntes/Personales/Variables (03-10-2017).docx
@@ -27,10 +27,13 @@
       <w:pPr>
         <w:pStyle w:val="Ttulo1"/>
       </w:pPr>
+      <w:r>
+        <w:t>?</w:t>
+      </w:r>
     </w:p>
     <w:p>
       <w:r>
-        <w:t>Ruta de tu casa</w:t>
+        <w:t>Variable de estado</w:t>
       </w:r>
     </w:p>
     <w:p>

</xml_diff>